<commit_message>
Search Box Component Added
</commit_message>
<xml_diff>
--- a/monsters-rolodex/Notes.docx
+++ b/monsters-rolodex/Notes.docx
@@ -87,21 +87,7 @@
           <w:b/>
           <w:bCs/>
         </w:rPr>
-        <w:t xml:space="preserve">Life </w:t>
-      </w:r>
-      <w:r>
-        <w:rPr>
-          <w:b/>
-          <w:bCs/>
-        </w:rPr>
-        <w:t>Cycle</w:t>
-      </w:r>
-      <w:r>
-        <w:rPr>
-          <w:b/>
-          <w:bCs/>
-        </w:rPr>
-        <w:t xml:space="preserve"> Method:</w:t>
+        <w:t>Life Cycle Method:</w:t>
       </w:r>
     </w:p>
     <w:p>
@@ -151,10 +137,7 @@
         </w:numPr>
       </w:pPr>
       <w:r>
-        <w:t>One big thing about components is that they</w:t>
-      </w:r>
-      <w:r>
-        <w:t xml:space="preserve"> use props.</w:t>
+        <w:t>One big thing about components is that they use props.</w:t>
       </w:r>
     </w:p>
     <w:p>
@@ -187,6 +170,46 @@
       </w:pPr>
       <w:r>
         <w:t>Here Children is the children.</w:t>
+      </w:r>
+    </w:p>
+    <w:p>
+      <w:pPr>
+        <w:pStyle w:val="ListParagraph"/>
+        <w:numPr>
+          <w:ilvl w:val="0"/>
+          <w:numId w:val="1"/>
+        </w:numPr>
+      </w:pPr>
+      <w:r>
+        <w:t>React uses Syntheic Events.</w:t>
+      </w:r>
+    </w:p>
+    <w:p>
+      <w:pPr>
+        <w:pStyle w:val="ListParagraph"/>
+        <w:numPr>
+          <w:ilvl w:val="0"/>
+          <w:numId w:val="1"/>
+        </w:numPr>
+      </w:pPr>
+      <w:r>
+        <w:t>Destructruing in React:</w:t>
+      </w:r>
+      <w:r>
+        <w:tab/>
+        <w:t>const  {monsters} = this.state.monsters</w:t>
+      </w:r>
+    </w:p>
+    <w:p>
+      <w:pPr>
+        <w:pStyle w:val="ListParagraph"/>
+        <w:numPr>
+          <w:ilvl w:val="0"/>
+          <w:numId w:val="1"/>
+        </w:numPr>
+      </w:pPr>
+      <w:r>
+        <w:t>Functional Components unlike class component component donot have access to state(no access to constructor), and life cycle methods.</w:t>
       </w:r>
     </w:p>
     <w:sectPr>

</xml_diff>